<commit_message>
Update Lista de Cotejo de Auditoria de calidad V1.1.docx
</commit_message>
<xml_diff>
--- a/ESTRUCTURA DEL PROYECTO/5) Quality Documents/Lista de Cotejo de Auditoria de calidad V1.1.docx
+++ b/ESTRUCTURA DEL PROYECTO/5) Quality Documents/Lista de Cotejo de Auditoria de calidad V1.1.docx
@@ -1,6 +1,6 @@
 
 <file path=word/document.xml><?xml version="1.0" encoding="utf-8"?>
-<w:document xmlns:wpc="http://schemas.microsoft.com/office/word/2010/wordprocessingCanvas" xmlns:cx="http://schemas.microsoft.com/office/drawing/2014/chartex" xmlns:mc="http://schemas.openxmlformats.org/markup-compatibility/2006" xmlns:o="urn:schemas-microsoft-com:office:office" xmlns:r="http://schemas.openxmlformats.org/officeDocument/2006/relationships" xmlns:m="http://schemas.openxmlformats.org/officeDocument/2006/math" xmlns:v="urn:schemas-microsoft-com:vml" xmlns:wp14="http://schemas.microsoft.com/office/word/2010/wordprocessingDrawing" xmlns:wp="http://schemas.openxmlformats.org/drawingml/2006/wordprocessingDrawing" xmlns:w10="urn:schemas-microsoft-com:office:word" xmlns:w="http://schemas.openxmlformats.org/wordprocessingml/2006/main" xmlns:w14="http://schemas.microsoft.com/office/word/2010/wordml" xmlns:w15="http://schemas.microsoft.com/office/word/2012/wordml" xmlns:w16se="http://schemas.microsoft.com/office/word/2015/wordml/symex" xmlns:wpg="http://schemas.microsoft.com/office/word/2010/wordprocessingGroup" xmlns:wpi="http://schemas.microsoft.com/office/word/2010/wordprocessingInk" xmlns:wne="http://schemas.microsoft.com/office/word/2006/wordml" xmlns:wps="http://schemas.microsoft.com/office/word/2010/wordprocessingShape" mc:Ignorable="w14 w15 w16se wp14">
+<w:document xmlns:wpc="http://schemas.microsoft.com/office/word/2010/wordprocessingCanvas" xmlns:cx="http://schemas.microsoft.com/office/drawing/2014/chartex" xmlns:cx1="http://schemas.microsoft.com/office/drawing/2015/9/8/chartex" xmlns:cx2="http://schemas.microsoft.com/office/drawing/2015/10/21/chartex" xmlns:cx3="http://schemas.microsoft.com/office/drawing/2016/5/9/chartex" xmlns:cx4="http://schemas.microsoft.com/office/drawing/2016/5/10/chartex" xmlns:cx5="http://schemas.microsoft.com/office/drawing/2016/5/11/chartex" xmlns:cx6="http://schemas.microsoft.com/office/drawing/2016/5/12/chartex" xmlns:cx7="http://schemas.microsoft.com/office/drawing/2016/5/13/chartex" xmlns:cx8="http://schemas.microsoft.com/office/drawing/2016/5/14/chartex" xmlns:mc="http://schemas.openxmlformats.org/markup-compatibility/2006" xmlns:aink="http://schemas.microsoft.com/office/drawing/2016/ink" xmlns:am3d="http://schemas.microsoft.com/office/drawing/2017/model3d" xmlns:o="urn:schemas-microsoft-com:office:office" xmlns:r="http://schemas.openxmlformats.org/officeDocument/2006/relationships" xmlns:m="http://schemas.openxmlformats.org/officeDocument/2006/math" xmlns:v="urn:schemas-microsoft-com:vml" xmlns:wp14="http://schemas.microsoft.com/office/word/2010/wordprocessingDrawing" xmlns:wp="http://schemas.openxmlformats.org/drawingml/2006/wordprocessingDrawing" xmlns:w10="urn:schemas-microsoft-com:office:word" xmlns:w="http://schemas.openxmlformats.org/wordprocessingml/2006/main" xmlns:w14="http://schemas.microsoft.com/office/word/2010/wordml" xmlns:w15="http://schemas.microsoft.com/office/word/2012/wordml" xmlns:w16cid="http://schemas.microsoft.com/office/word/2016/wordml/cid" xmlns:w16se="http://schemas.microsoft.com/office/word/2015/wordml/symex" xmlns:wpg="http://schemas.microsoft.com/office/word/2010/wordprocessingGroup" xmlns:wpi="http://schemas.microsoft.com/office/word/2010/wordprocessingInk" xmlns:wne="http://schemas.microsoft.com/office/word/2006/wordml" xmlns:wps="http://schemas.microsoft.com/office/word/2010/wordprocessingShape" mc:Ignorable="w14 w15 w16se w16cid wp14">
   <w:body>
     <w:p>
       <w:pPr>
@@ -16,7 +16,7 @@
           <w:lang w:val="en-US"/>
         </w:rPr>
         <w:drawing>
-          <wp:inline distT="0" distB="0" distL="0" distR="0" wp14:anchorId="10825AC1" wp14:editId="73E04FA3">
+          <wp:inline distT="0" distB="0" distL="0" distR="0" wp14:anchorId="382AF477" wp14:editId="62F14881">
             <wp:extent cx="987328" cy="542838"/>
             <wp:effectExtent l="0" t="0" r="3810" b="0"/>
             <wp:docPr id="13" name="Imagen 12">
@@ -94,7 +94,7 @@
           <w:lang w:val="en-US"/>
         </w:rPr>
         <w:drawing>
-          <wp:inline distT="0" distB="0" distL="0" distR="0" wp14:anchorId="5C75ED24" wp14:editId="3317718B">
+          <wp:inline distT="0" distB="0" distL="0" distR="0" wp14:anchorId="5D775D72" wp14:editId="4748BD6C">
             <wp:extent cx="2838083" cy="464878"/>
             <wp:effectExtent l="0" t="0" r="635" b="0"/>
             <wp:docPr id="15" name="Imagen 14" descr="Resultado de imagen para INADEM"/>
@@ -161,7 +161,7 @@
           <w:lang w:val="en-US"/>
         </w:rPr>
         <w:drawing>
-          <wp:inline distT="0" distB="0" distL="0" distR="0" wp14:anchorId="309FEED3" wp14:editId="0299EE1F">
+          <wp:inline distT="0" distB="0" distL="0" distR="0" wp14:anchorId="4C97BE5C" wp14:editId="746EBF5D">
             <wp:extent cx="1234159" cy="528925"/>
             <wp:effectExtent l="0" t="0" r="4445" b="5080"/>
             <wp:docPr id="8" name="Imagen 7" descr="Resultado de imagen para sedesu queretaro"/>
@@ -312,12 +312,12 @@
         <w:tblLook w:val="04A0" w:firstRow="1" w:lastRow="0" w:firstColumn="1" w:lastColumn="0" w:noHBand="0" w:noVBand="1"/>
       </w:tblPr>
       <w:tblGrid>
-        <w:gridCol w:w="1622"/>
+        <w:gridCol w:w="1620"/>
         <w:gridCol w:w="1173"/>
         <w:gridCol w:w="1325"/>
-        <w:gridCol w:w="3821"/>
+        <w:gridCol w:w="3827"/>
         <w:gridCol w:w="1067"/>
-        <w:gridCol w:w="1921"/>
+        <w:gridCol w:w="1917"/>
       </w:tblGrid>
       <w:tr>
         <w:trPr>
@@ -354,6 +354,12 @@
                 <w:b/>
               </w:rPr>
             </w:pPr>
+            <w:r>
+              <w:rPr>
+                <w:b/>
+              </w:rPr>
+              <w:t>Proyecto Integrador</w:t>
+            </w:r>
           </w:p>
         </w:tc>
       </w:tr>
@@ -375,7 +381,13 @@
               <w:rPr>
                 <w:b/>
               </w:rPr>
-              <w:t>DSE Grupo1</w:t>
+              <w:t>DSE Grupo</w:t>
+            </w:r>
+            <w:r>
+              <w:rPr>
+                <w:b/>
+              </w:rPr>
+              <w:t>3</w:t>
             </w:r>
           </w:p>
           <w:p>
@@ -415,6 +427,12 @@
                 <w:b/>
               </w:rPr>
             </w:pPr>
+            <w:r>
+              <w:rPr>
+                <w:b/>
+              </w:rPr>
+              <w:t>2</w:t>
+            </w:r>
           </w:p>
         </w:tc>
         <w:tc>
@@ -445,6 +463,59 @@
                 <w:b/>
               </w:rPr>
             </w:pPr>
+            <w:r>
+              <w:rPr>
+                <w:b/>
+              </w:rPr>
+              <w:t></w:t>
+            </w:r>
+            <w:r>
+              <w:rPr>
+                <w:b/>
+              </w:rPr>
+              <w:tab/>
+              <w:t>Luis Sánchez</w:t>
+            </w:r>
+          </w:p>
+          <w:p>
+            <w:pPr>
+              <w:rPr>
+                <w:b/>
+              </w:rPr>
+            </w:pPr>
+            <w:r>
+              <w:rPr>
+                <w:b/>
+              </w:rPr>
+              <w:t></w:t>
+            </w:r>
+            <w:r>
+              <w:rPr>
+                <w:b/>
+              </w:rPr>
+              <w:tab/>
+              <w:t>Jesús Ramírez</w:t>
+            </w:r>
+          </w:p>
+          <w:p>
+            <w:pPr>
+              <w:rPr>
+                <w:b/>
+              </w:rPr>
+            </w:pPr>
+            <w:r>
+              <w:rPr>
+                <w:b/>
+              </w:rPr>
+              <w:t></w:t>
+            </w:r>
+            <w:r>
+              <w:rPr>
+                <w:b/>
+              </w:rPr>
+              <w:tab/>
+              <w:t>Algemiro Gil</w:t>
+            </w:r>
           </w:p>
         </w:tc>
         <w:tc>
@@ -716,7 +787,7 @@
                 <w:lang w:val="en-US"/>
               </w:rPr>
               <w:drawing>
-                <wp:inline distT="0" distB="0" distL="0" distR="0" wp14:anchorId="242DCC08" wp14:editId="0BF91F75">
+                <wp:inline distT="0" distB="0" distL="0" distR="0" wp14:anchorId="57B03ADC" wp14:editId="1ECEEF4D">
                   <wp:extent cx="2085975" cy="1375467"/>
                   <wp:effectExtent l="0" t="0" r="0" b="0"/>
                   <wp:docPr id="2" name="Picture 2"/>
@@ -751,6 +822,8 @@
                 </wp:inline>
               </w:drawing>
             </w:r>
+            <w:bookmarkStart w:id="0" w:name="_GoBack"/>
+            <w:bookmarkEnd w:id="0"/>
           </w:p>
           <w:p>
             <w:pPr>
@@ -950,7 +1023,7 @@
                 <w:noProof/>
               </w:rPr>
               <w:drawing>
-                <wp:inline distT="0" distB="0" distL="0" distR="0" wp14:anchorId="615455F1" wp14:editId="0091F431">
+                <wp:inline distT="0" distB="0" distL="0" distR="0" wp14:anchorId="03BF2D99" wp14:editId="58450B24">
                   <wp:extent cx="3049448" cy="3933825"/>
                   <wp:effectExtent l="0" t="0" r="0" b="0"/>
                   <wp:docPr id="4" name="Picture 4"/>
@@ -1120,7 +1193,7 @@
                 <w:noProof/>
               </w:rPr>
               <w:drawing>
-                <wp:inline distT="0" distB="0" distL="0" distR="0" wp14:anchorId="3F9A3158" wp14:editId="6A83DA57">
+                <wp:inline distT="0" distB="0" distL="0" distR="0" wp14:anchorId="6BC945A2" wp14:editId="238144B9">
                   <wp:extent cx="4291330" cy="1944102"/>
                   <wp:effectExtent l="0" t="0" r="0" b="0"/>
                   <wp:docPr id="5" name="Picture 5"/>
@@ -1181,10 +1254,7 @@
           <w:tcPr>
             <w:tcW w:w="741" w:type="dxa"/>
           </w:tcPr>
-          <w:p>
-            <w:bookmarkStart w:id="0" w:name="_GoBack"/>
-            <w:bookmarkEnd w:id="0"/>
-          </w:p>
+          <w:p/>
         </w:tc>
         <w:tc>
           <w:tcPr>
@@ -1281,7 +1351,7 @@
                 <w:noProof/>
               </w:rPr>
               <w:drawing>
-                <wp:inline distT="0" distB="0" distL="0" distR="0" wp14:anchorId="0099E5EA" wp14:editId="17F4149C">
+                <wp:inline distT="0" distB="0" distL="0" distR="0" wp14:anchorId="31364433" wp14:editId="09E32DF3">
                   <wp:extent cx="4291330" cy="4151630"/>
                   <wp:effectExtent l="0" t="0" r="0" b="1270"/>
                   <wp:docPr id="1" name="Picture 1"/>
@@ -3406,23 +3476,7 @@
                 <w:sz w:val="24"/>
                 <w:szCs w:val="20"/>
               </w:rPr>
-              <w:t>“</w:t>
-            </w:r>
-            <w:proofErr w:type="spellStart"/>
-            <w:r>
-              <w:rPr>
-                <w:sz w:val="24"/>
-                <w:szCs w:val="20"/>
-              </w:rPr>
-              <w:t>Scrum</w:t>
-            </w:r>
-            <w:proofErr w:type="spellEnd"/>
-            <w:r>
-              <w:rPr>
-                <w:sz w:val="24"/>
-                <w:szCs w:val="20"/>
-              </w:rPr>
-              <w:t xml:space="preserve"> </w:t>
+              <w:t xml:space="preserve">“Scrum </w:t>
             </w:r>
             <w:proofErr w:type="spellStart"/>
             <w:r>
@@ -3501,23 +3555,7 @@
                 <w:sz w:val="24"/>
                 <w:szCs w:val="20"/>
               </w:rPr>
-              <w:t>Puestos: “</w:t>
-            </w:r>
-            <w:proofErr w:type="spellStart"/>
-            <w:r>
-              <w:rPr>
-                <w:sz w:val="24"/>
-                <w:szCs w:val="20"/>
-              </w:rPr>
-              <w:t>Scrum</w:t>
-            </w:r>
-            <w:proofErr w:type="spellEnd"/>
-            <w:r>
-              <w:rPr>
-                <w:sz w:val="24"/>
-                <w:szCs w:val="20"/>
-              </w:rPr>
-              <w:t xml:space="preserve"> masters”, “</w:t>
+              <w:t>Puestos: “Scrum masters”, “</w:t>
             </w:r>
             <w:proofErr w:type="spellStart"/>
             <w:r>
@@ -3689,6 +3727,24 @@
               </w:rPr>
               <w:t xml:space="preserve">En caso de tener GitHub , esta herramienta cuenta  con </w:t>
             </w:r>
+            <w:r>
+              <w:rPr>
+                <w:rFonts w:asciiTheme="minorHAnsi" w:eastAsiaTheme="minorHAnsi" w:hAnsiTheme="minorHAnsi" w:cstheme="minorBidi"/>
+                <w:sz w:val="24"/>
+                <w:szCs w:val="20"/>
+                <w:lang w:val="es-MX"/>
+              </w:rPr>
+              <w:t>S</w:t>
+            </w:r>
+            <w:r>
+              <w:rPr>
+                <w:rFonts w:asciiTheme="minorHAnsi" w:eastAsiaTheme="minorHAnsi" w:hAnsiTheme="minorHAnsi" w:cstheme="minorBidi"/>
+                <w:sz w:val="24"/>
+                <w:szCs w:val="20"/>
+                <w:lang w:val="es-MX"/>
+              </w:rPr>
+              <w:t xml:space="preserve">crum </w:t>
+            </w:r>
             <w:proofErr w:type="spellStart"/>
             <w:r>
               <w:rPr>
@@ -3697,6 +3753,34 @@
                 <w:szCs w:val="20"/>
                 <w:lang w:val="es-MX"/>
               </w:rPr>
+              <w:t>B</w:t>
+            </w:r>
+            <w:r>
+              <w:rPr>
+                <w:rFonts w:asciiTheme="minorHAnsi" w:eastAsiaTheme="minorHAnsi" w:hAnsiTheme="minorHAnsi" w:cstheme="minorBidi"/>
+                <w:sz w:val="24"/>
+                <w:szCs w:val="20"/>
+                <w:lang w:val="es-MX"/>
+              </w:rPr>
+              <w:t>oard</w:t>
+            </w:r>
+            <w:proofErr w:type="spellEnd"/>
+            <w:r>
+              <w:rPr>
+                <w:rFonts w:asciiTheme="minorHAnsi" w:eastAsiaTheme="minorHAnsi" w:hAnsiTheme="minorHAnsi" w:cstheme="minorBidi"/>
+                <w:sz w:val="24"/>
+                <w:szCs w:val="20"/>
+                <w:lang w:val="es-MX"/>
+              </w:rPr>
+              <w:t xml:space="preserve">, por lo que deberá mostrar su contendor del proyecto, así mismo cada cambio deberá estar ligado a un ticket del </w:t>
+            </w:r>
+            <w:r>
+              <w:rPr>
+                <w:rFonts w:asciiTheme="minorHAnsi" w:eastAsiaTheme="minorHAnsi" w:hAnsiTheme="minorHAnsi" w:cstheme="minorBidi"/>
+                <w:sz w:val="24"/>
+                <w:szCs w:val="20"/>
+                <w:lang w:val="es-MX"/>
+              </w:rPr>
               <w:t>S</w:t>
             </w:r>
             <w:r>
@@ -3706,75 +3790,7 @@
                 <w:szCs w:val="20"/>
                 <w:lang w:val="es-MX"/>
               </w:rPr>
-              <w:t>crum</w:t>
-            </w:r>
-            <w:proofErr w:type="spellEnd"/>
-            <w:r>
-              <w:rPr>
-                <w:rFonts w:asciiTheme="minorHAnsi" w:eastAsiaTheme="minorHAnsi" w:hAnsiTheme="minorHAnsi" w:cstheme="minorBidi"/>
-                <w:sz w:val="24"/>
-                <w:szCs w:val="20"/>
-                <w:lang w:val="es-MX"/>
-              </w:rPr>
-              <w:t xml:space="preserve"> </w:t>
-            </w:r>
-            <w:proofErr w:type="spellStart"/>
-            <w:r>
-              <w:rPr>
-                <w:rFonts w:asciiTheme="minorHAnsi" w:eastAsiaTheme="minorHAnsi" w:hAnsiTheme="minorHAnsi" w:cstheme="minorBidi"/>
-                <w:sz w:val="24"/>
-                <w:szCs w:val="20"/>
-                <w:lang w:val="es-MX"/>
-              </w:rPr>
-              <w:t>B</w:t>
-            </w:r>
-            <w:r>
-              <w:rPr>
-                <w:rFonts w:asciiTheme="minorHAnsi" w:eastAsiaTheme="minorHAnsi" w:hAnsiTheme="minorHAnsi" w:cstheme="minorBidi"/>
-                <w:sz w:val="24"/>
-                <w:szCs w:val="20"/>
-                <w:lang w:val="es-MX"/>
-              </w:rPr>
-              <w:t>oard</w:t>
-            </w:r>
-            <w:proofErr w:type="spellEnd"/>
-            <w:r>
-              <w:rPr>
-                <w:rFonts w:asciiTheme="minorHAnsi" w:eastAsiaTheme="minorHAnsi" w:hAnsiTheme="minorHAnsi" w:cstheme="minorBidi"/>
-                <w:sz w:val="24"/>
-                <w:szCs w:val="20"/>
-                <w:lang w:val="es-MX"/>
-              </w:rPr>
-              <w:t xml:space="preserve">, por lo que deberá mostrar su contendor del proyecto, así mismo cada cambio deberá estar ligado a un ticket del </w:t>
-            </w:r>
-            <w:proofErr w:type="spellStart"/>
-            <w:r>
-              <w:rPr>
-                <w:rFonts w:asciiTheme="minorHAnsi" w:eastAsiaTheme="minorHAnsi" w:hAnsiTheme="minorHAnsi" w:cstheme="minorBidi"/>
-                <w:sz w:val="24"/>
-                <w:szCs w:val="20"/>
-                <w:lang w:val="es-MX"/>
-              </w:rPr>
-              <w:t>S</w:t>
-            </w:r>
-            <w:r>
-              <w:rPr>
-                <w:rFonts w:asciiTheme="minorHAnsi" w:eastAsiaTheme="minorHAnsi" w:hAnsiTheme="minorHAnsi" w:cstheme="minorBidi"/>
-                <w:sz w:val="24"/>
-                <w:szCs w:val="20"/>
-                <w:lang w:val="es-MX"/>
-              </w:rPr>
-              <w:t>crum</w:t>
-            </w:r>
-            <w:proofErr w:type="spellEnd"/>
-            <w:r>
-              <w:rPr>
-                <w:rFonts w:asciiTheme="minorHAnsi" w:eastAsiaTheme="minorHAnsi" w:hAnsiTheme="minorHAnsi" w:cstheme="minorBidi"/>
-                <w:sz w:val="24"/>
-                <w:szCs w:val="20"/>
-                <w:lang w:val="es-MX"/>
-              </w:rPr>
-              <w:t xml:space="preserve"> </w:t>
+              <w:t xml:space="preserve">crum </w:t>
             </w:r>
             <w:proofErr w:type="spellStart"/>
             <w:r>
@@ -4384,21 +4400,12 @@
               </w:rPr>
               <w:t>, deberán estar los “</w:t>
             </w:r>
-            <w:proofErr w:type="spellStart"/>
-            <w:r>
-              <w:rPr>
-                <w:sz w:val="24"/>
-                <w:szCs w:val="20"/>
-              </w:rPr>
-              <w:t>scrum</w:t>
-            </w:r>
-            <w:proofErr w:type="spellEnd"/>
-            <w:r>
-              <w:rPr>
-                <w:sz w:val="24"/>
-                <w:szCs w:val="20"/>
-              </w:rPr>
-              <w:t xml:space="preserve"> </w:t>
+            <w:r>
+              <w:rPr>
+                <w:sz w:val="24"/>
+                <w:szCs w:val="20"/>
+              </w:rPr>
+              <w:t xml:space="preserve">scrum </w:t>
             </w:r>
             <w:proofErr w:type="spellStart"/>
             <w:r>
@@ -4920,7 +4927,6 @@
                 <w:b/>
                 <w:szCs w:val="18"/>
               </w:rPr>
-              <w:lastRenderedPageBreak/>
               <w:t>9. Diseño</w:t>
             </w:r>
           </w:p>
@@ -7042,7 +7048,7 @@
 </file>
 
 <file path=word/endnotes.xml><?xml version="1.0" encoding="utf-8"?>
-<w:endnotes xmlns:wpc="http://schemas.microsoft.com/office/word/2010/wordprocessingCanvas" xmlns:cx="http://schemas.microsoft.com/office/drawing/2014/chartex" xmlns:mc="http://schemas.openxmlformats.org/markup-compatibility/2006" xmlns:o="urn:schemas-microsoft-com:office:office" xmlns:r="http://schemas.openxmlformats.org/officeDocument/2006/relationships" xmlns:m="http://schemas.openxmlformats.org/officeDocument/2006/math" xmlns:v="urn:schemas-microsoft-com:vml" xmlns:wp14="http://schemas.microsoft.com/office/word/2010/wordprocessingDrawing" xmlns:wp="http://schemas.openxmlformats.org/drawingml/2006/wordprocessingDrawing" xmlns:w10="urn:schemas-microsoft-com:office:word" xmlns:w="http://schemas.openxmlformats.org/wordprocessingml/2006/main" xmlns:w14="http://schemas.microsoft.com/office/word/2010/wordml" xmlns:w15="http://schemas.microsoft.com/office/word/2012/wordml" xmlns:w16se="http://schemas.microsoft.com/office/word/2015/wordml/symex" xmlns:wpg="http://schemas.microsoft.com/office/word/2010/wordprocessingGroup" xmlns:wpi="http://schemas.microsoft.com/office/word/2010/wordprocessingInk" xmlns:wne="http://schemas.microsoft.com/office/word/2006/wordml" xmlns:wps="http://schemas.microsoft.com/office/word/2010/wordprocessingShape" mc:Ignorable="w14 w15 w16se wp14">
+<w:endnotes xmlns:wpc="http://schemas.microsoft.com/office/word/2010/wordprocessingCanvas" xmlns:cx="http://schemas.microsoft.com/office/drawing/2014/chartex" xmlns:cx1="http://schemas.microsoft.com/office/drawing/2015/9/8/chartex" xmlns:cx2="http://schemas.microsoft.com/office/drawing/2015/10/21/chartex" xmlns:cx3="http://schemas.microsoft.com/office/drawing/2016/5/9/chartex" xmlns:cx4="http://schemas.microsoft.com/office/drawing/2016/5/10/chartex" xmlns:cx5="http://schemas.microsoft.com/office/drawing/2016/5/11/chartex" xmlns:cx6="http://schemas.microsoft.com/office/drawing/2016/5/12/chartex" xmlns:cx7="http://schemas.microsoft.com/office/drawing/2016/5/13/chartex" xmlns:cx8="http://schemas.microsoft.com/office/drawing/2016/5/14/chartex" xmlns:mc="http://schemas.openxmlformats.org/markup-compatibility/2006" xmlns:aink="http://schemas.microsoft.com/office/drawing/2016/ink" xmlns:am3d="http://schemas.microsoft.com/office/drawing/2017/model3d" xmlns:o="urn:schemas-microsoft-com:office:office" xmlns:r="http://schemas.openxmlformats.org/officeDocument/2006/relationships" xmlns:m="http://schemas.openxmlformats.org/officeDocument/2006/math" xmlns:v="urn:schemas-microsoft-com:vml" xmlns:wp14="http://schemas.microsoft.com/office/word/2010/wordprocessingDrawing" xmlns:wp="http://schemas.openxmlformats.org/drawingml/2006/wordprocessingDrawing" xmlns:w10="urn:schemas-microsoft-com:office:word" xmlns:w="http://schemas.openxmlformats.org/wordprocessingml/2006/main" xmlns:w14="http://schemas.microsoft.com/office/word/2010/wordml" xmlns:w15="http://schemas.microsoft.com/office/word/2012/wordml" xmlns:w16cid="http://schemas.microsoft.com/office/word/2016/wordml/cid" xmlns:w16se="http://schemas.microsoft.com/office/word/2015/wordml/symex" xmlns:wpg="http://schemas.microsoft.com/office/word/2010/wordprocessingGroup" xmlns:wpi="http://schemas.microsoft.com/office/word/2010/wordprocessingInk" xmlns:wne="http://schemas.microsoft.com/office/word/2006/wordml" xmlns:wps="http://schemas.microsoft.com/office/word/2010/wordprocessingShape" mc:Ignorable="w14 w15 w16se w16cid wp14">
   <w:endnote w:type="separator" w:id="-1">
     <w:p>
       <w:pPr>
@@ -7067,7 +7073,7 @@
 </file>
 
 <file path=word/footnotes.xml><?xml version="1.0" encoding="utf-8"?>
-<w:footnotes xmlns:wpc="http://schemas.microsoft.com/office/word/2010/wordprocessingCanvas" xmlns:cx="http://schemas.microsoft.com/office/drawing/2014/chartex" xmlns:mc="http://schemas.openxmlformats.org/markup-compatibility/2006" xmlns:o="urn:schemas-microsoft-com:office:office" xmlns:r="http://schemas.openxmlformats.org/officeDocument/2006/relationships" xmlns:m="http://schemas.openxmlformats.org/officeDocument/2006/math" xmlns:v="urn:schemas-microsoft-com:vml" xmlns:wp14="http://schemas.microsoft.com/office/word/2010/wordprocessingDrawing" xmlns:wp="http://schemas.openxmlformats.org/drawingml/2006/wordprocessingDrawing" xmlns:w10="urn:schemas-microsoft-com:office:word" xmlns:w="http://schemas.openxmlformats.org/wordprocessingml/2006/main" xmlns:w14="http://schemas.microsoft.com/office/word/2010/wordml" xmlns:w15="http://schemas.microsoft.com/office/word/2012/wordml" xmlns:w16se="http://schemas.microsoft.com/office/word/2015/wordml/symex" xmlns:wpg="http://schemas.microsoft.com/office/word/2010/wordprocessingGroup" xmlns:wpi="http://schemas.microsoft.com/office/word/2010/wordprocessingInk" xmlns:wne="http://schemas.microsoft.com/office/word/2006/wordml" xmlns:wps="http://schemas.microsoft.com/office/word/2010/wordprocessingShape" mc:Ignorable="w14 w15 w16se wp14">
+<w:footnotes xmlns:wpc="http://schemas.microsoft.com/office/word/2010/wordprocessingCanvas" xmlns:cx="http://schemas.microsoft.com/office/drawing/2014/chartex" xmlns:cx1="http://schemas.microsoft.com/office/drawing/2015/9/8/chartex" xmlns:cx2="http://schemas.microsoft.com/office/drawing/2015/10/21/chartex" xmlns:cx3="http://schemas.microsoft.com/office/drawing/2016/5/9/chartex" xmlns:cx4="http://schemas.microsoft.com/office/drawing/2016/5/10/chartex" xmlns:cx5="http://schemas.microsoft.com/office/drawing/2016/5/11/chartex" xmlns:cx6="http://schemas.microsoft.com/office/drawing/2016/5/12/chartex" xmlns:cx7="http://schemas.microsoft.com/office/drawing/2016/5/13/chartex" xmlns:cx8="http://schemas.microsoft.com/office/drawing/2016/5/14/chartex" xmlns:mc="http://schemas.openxmlformats.org/markup-compatibility/2006" xmlns:aink="http://schemas.microsoft.com/office/drawing/2016/ink" xmlns:am3d="http://schemas.microsoft.com/office/drawing/2017/model3d" xmlns:o="urn:schemas-microsoft-com:office:office" xmlns:r="http://schemas.openxmlformats.org/officeDocument/2006/relationships" xmlns:m="http://schemas.openxmlformats.org/officeDocument/2006/math" xmlns:v="urn:schemas-microsoft-com:vml" xmlns:wp14="http://schemas.microsoft.com/office/word/2010/wordprocessingDrawing" xmlns:wp="http://schemas.openxmlformats.org/drawingml/2006/wordprocessingDrawing" xmlns:w10="urn:schemas-microsoft-com:office:word" xmlns:w="http://schemas.openxmlformats.org/wordprocessingml/2006/main" xmlns:w14="http://schemas.microsoft.com/office/word/2010/wordml" xmlns:w15="http://schemas.microsoft.com/office/word/2012/wordml" xmlns:w16cid="http://schemas.microsoft.com/office/word/2016/wordml/cid" xmlns:w16se="http://schemas.microsoft.com/office/word/2015/wordml/symex" xmlns:wpg="http://schemas.microsoft.com/office/word/2010/wordprocessingGroup" xmlns:wpi="http://schemas.microsoft.com/office/word/2010/wordprocessingInk" xmlns:wne="http://schemas.microsoft.com/office/word/2006/wordml" xmlns:wps="http://schemas.microsoft.com/office/word/2010/wordprocessingShape" mc:Ignorable="w14 w15 w16se w16cid wp14">
   <w:footnote w:type="separator" w:id="-1">
     <w:p>
       <w:pPr>
@@ -7092,7 +7098,7 @@
 </file>
 
 <file path=word/header1.xml><?xml version="1.0" encoding="utf-8"?>
-<w:hdr xmlns:wpc="http://schemas.microsoft.com/office/word/2010/wordprocessingCanvas" xmlns:cx="http://schemas.microsoft.com/office/drawing/2014/chartex" xmlns:mc="http://schemas.openxmlformats.org/markup-compatibility/2006" xmlns:o="urn:schemas-microsoft-com:office:office" xmlns:r="http://schemas.openxmlformats.org/officeDocument/2006/relationships" xmlns:m="http://schemas.openxmlformats.org/officeDocument/2006/math" xmlns:v="urn:schemas-microsoft-com:vml" xmlns:wp14="http://schemas.microsoft.com/office/word/2010/wordprocessingDrawing" xmlns:wp="http://schemas.openxmlformats.org/drawingml/2006/wordprocessingDrawing" xmlns:w10="urn:schemas-microsoft-com:office:word" xmlns:w="http://schemas.openxmlformats.org/wordprocessingml/2006/main" xmlns:w14="http://schemas.microsoft.com/office/word/2010/wordml" xmlns:w15="http://schemas.microsoft.com/office/word/2012/wordml" xmlns:w16se="http://schemas.microsoft.com/office/word/2015/wordml/symex" xmlns:wpg="http://schemas.microsoft.com/office/word/2010/wordprocessingGroup" xmlns:wpi="http://schemas.microsoft.com/office/word/2010/wordprocessingInk" xmlns:wne="http://schemas.microsoft.com/office/word/2006/wordml" xmlns:wps="http://schemas.microsoft.com/office/word/2010/wordprocessingShape" mc:Ignorable="w14 w15 w16se wp14">
+<w:hdr xmlns:wpc="http://schemas.microsoft.com/office/word/2010/wordprocessingCanvas" xmlns:cx="http://schemas.microsoft.com/office/drawing/2014/chartex" xmlns:cx1="http://schemas.microsoft.com/office/drawing/2015/9/8/chartex" xmlns:cx2="http://schemas.microsoft.com/office/drawing/2015/10/21/chartex" xmlns:cx3="http://schemas.microsoft.com/office/drawing/2016/5/9/chartex" xmlns:cx4="http://schemas.microsoft.com/office/drawing/2016/5/10/chartex" xmlns:cx5="http://schemas.microsoft.com/office/drawing/2016/5/11/chartex" xmlns:cx6="http://schemas.microsoft.com/office/drawing/2016/5/12/chartex" xmlns:cx7="http://schemas.microsoft.com/office/drawing/2016/5/13/chartex" xmlns:cx8="http://schemas.microsoft.com/office/drawing/2016/5/14/chartex" xmlns:mc="http://schemas.openxmlformats.org/markup-compatibility/2006" xmlns:aink="http://schemas.microsoft.com/office/drawing/2016/ink" xmlns:am3d="http://schemas.microsoft.com/office/drawing/2017/model3d" xmlns:o="urn:schemas-microsoft-com:office:office" xmlns:r="http://schemas.openxmlformats.org/officeDocument/2006/relationships" xmlns:m="http://schemas.openxmlformats.org/officeDocument/2006/math" xmlns:v="urn:schemas-microsoft-com:vml" xmlns:wp14="http://schemas.microsoft.com/office/word/2010/wordprocessingDrawing" xmlns:wp="http://schemas.openxmlformats.org/drawingml/2006/wordprocessingDrawing" xmlns:w10="urn:schemas-microsoft-com:office:word" xmlns:w="http://schemas.openxmlformats.org/wordprocessingml/2006/main" xmlns:w14="http://schemas.microsoft.com/office/word/2010/wordml" xmlns:w15="http://schemas.microsoft.com/office/word/2012/wordml" xmlns:w16cid="http://schemas.microsoft.com/office/word/2016/wordml/cid" xmlns:w16se="http://schemas.microsoft.com/office/word/2015/wordml/symex" xmlns:wpg="http://schemas.microsoft.com/office/word/2010/wordprocessingGroup" xmlns:wpi="http://schemas.microsoft.com/office/word/2010/wordprocessingInk" xmlns:wne="http://schemas.microsoft.com/office/word/2006/wordml" xmlns:wps="http://schemas.microsoft.com/office/word/2010/wordprocessingShape" mc:Ignorable="w14 w15 w16se w16cid wp14">
   <w:tbl>
     <w:tblPr>
       <w:tblStyle w:val="TableGrid"/>
@@ -7158,7 +7164,7 @@
 </file>
 
 <file path=word/numbering.xml><?xml version="1.0" encoding="utf-8"?>
-<w:numbering xmlns:wpc="http://schemas.microsoft.com/office/word/2010/wordprocessingCanvas" xmlns:cx="http://schemas.microsoft.com/office/drawing/2014/chartex" xmlns:mc="http://schemas.openxmlformats.org/markup-compatibility/2006" xmlns:o="urn:schemas-microsoft-com:office:office" xmlns:r="http://schemas.openxmlformats.org/officeDocument/2006/relationships" xmlns:m="http://schemas.openxmlformats.org/officeDocument/2006/math" xmlns:v="urn:schemas-microsoft-com:vml" xmlns:wp14="http://schemas.microsoft.com/office/word/2010/wordprocessingDrawing" xmlns:wp="http://schemas.openxmlformats.org/drawingml/2006/wordprocessingDrawing" xmlns:w10="urn:schemas-microsoft-com:office:word" xmlns:w="http://schemas.openxmlformats.org/wordprocessingml/2006/main" xmlns:w14="http://schemas.microsoft.com/office/word/2010/wordml" xmlns:w15="http://schemas.microsoft.com/office/word/2012/wordml" xmlns:w16se="http://schemas.microsoft.com/office/word/2015/wordml/symex" xmlns:wpg="http://schemas.microsoft.com/office/word/2010/wordprocessingGroup" xmlns:wpi="http://schemas.microsoft.com/office/word/2010/wordprocessingInk" xmlns:wne="http://schemas.microsoft.com/office/word/2006/wordml" xmlns:wps="http://schemas.microsoft.com/office/word/2010/wordprocessingShape" mc:Ignorable="w14 w15 w16se wp14">
+<w:numbering xmlns:wpc="http://schemas.microsoft.com/office/word/2010/wordprocessingCanvas" xmlns:cx="http://schemas.microsoft.com/office/drawing/2014/chartex" xmlns:cx1="http://schemas.microsoft.com/office/drawing/2015/9/8/chartex" xmlns:cx2="http://schemas.microsoft.com/office/drawing/2015/10/21/chartex" xmlns:cx3="http://schemas.microsoft.com/office/drawing/2016/5/9/chartex" xmlns:cx4="http://schemas.microsoft.com/office/drawing/2016/5/10/chartex" xmlns:cx5="http://schemas.microsoft.com/office/drawing/2016/5/11/chartex" xmlns:cx6="http://schemas.microsoft.com/office/drawing/2016/5/12/chartex" xmlns:cx7="http://schemas.microsoft.com/office/drawing/2016/5/13/chartex" xmlns:cx8="http://schemas.microsoft.com/office/drawing/2016/5/14/chartex" xmlns:mc="http://schemas.openxmlformats.org/markup-compatibility/2006" xmlns:aink="http://schemas.microsoft.com/office/drawing/2016/ink" xmlns:am3d="http://schemas.microsoft.com/office/drawing/2017/model3d" xmlns:o="urn:schemas-microsoft-com:office:office" xmlns:r="http://schemas.openxmlformats.org/officeDocument/2006/relationships" xmlns:m="http://schemas.openxmlformats.org/officeDocument/2006/math" xmlns:v="urn:schemas-microsoft-com:vml" xmlns:wp14="http://schemas.microsoft.com/office/word/2010/wordprocessingDrawing" xmlns:wp="http://schemas.openxmlformats.org/drawingml/2006/wordprocessingDrawing" xmlns:w10="urn:schemas-microsoft-com:office:word" xmlns:w="http://schemas.openxmlformats.org/wordprocessingml/2006/main" xmlns:w14="http://schemas.microsoft.com/office/word/2010/wordml" xmlns:w15="http://schemas.microsoft.com/office/word/2012/wordml" xmlns:w16cid="http://schemas.microsoft.com/office/word/2016/wordml/cid" xmlns:w16se="http://schemas.microsoft.com/office/word/2015/wordml/symex" xmlns:wpg="http://schemas.microsoft.com/office/word/2010/wordprocessingGroup" xmlns:wpi="http://schemas.microsoft.com/office/word/2010/wordprocessingInk" xmlns:wne="http://schemas.microsoft.com/office/word/2006/wordml" xmlns:wps="http://schemas.microsoft.com/office/word/2010/wordprocessingShape" mc:Ignorable="w14 w15 w16se w16cid wp14">
   <w:abstractNum w:abstractNumId="0" w15:restartNumberingAfterBreak="0">
     <w:nsid w:val="094E266D"/>
     <w:multiLevelType w:val="hybridMultilevel"/>
@@ -9109,7 +9115,7 @@
 </file>
 
 <file path=word/styles.xml><?xml version="1.0" encoding="utf-8"?>
-<w:styles xmlns:mc="http://schemas.openxmlformats.org/markup-compatibility/2006" xmlns:r="http://schemas.openxmlformats.org/officeDocument/2006/relationships" xmlns:w="http://schemas.openxmlformats.org/wordprocessingml/2006/main" xmlns:w14="http://schemas.microsoft.com/office/word/2010/wordml" xmlns:w15="http://schemas.microsoft.com/office/word/2012/wordml" xmlns:w16se="http://schemas.microsoft.com/office/word/2015/wordml/symex" mc:Ignorable="w14 w15 w16se">
+<w:styles xmlns:mc="http://schemas.openxmlformats.org/markup-compatibility/2006" xmlns:r="http://schemas.openxmlformats.org/officeDocument/2006/relationships" xmlns:w="http://schemas.openxmlformats.org/wordprocessingml/2006/main" xmlns:w14="http://schemas.microsoft.com/office/word/2010/wordml" xmlns:w15="http://schemas.microsoft.com/office/word/2012/wordml" xmlns:w16cid="http://schemas.microsoft.com/office/word/2016/wordml/cid" xmlns:w16se="http://schemas.microsoft.com/office/word/2015/wordml/symex" mc:Ignorable="w14 w15 w16se w16cid">
   <w:docDefaults>
     <w:rPrDefault>
       <w:rPr>
@@ -9125,7 +9131,7 @@
       </w:pPr>
     </w:pPrDefault>
   </w:docDefaults>
-  <w:latentStyles w:defLockedState="0" w:defUIPriority="99" w:defSemiHidden="0" w:defUnhideWhenUsed="0" w:defQFormat="0" w:count="371">
+  <w:latentStyles w:defLockedState="0" w:defUIPriority="99" w:defSemiHidden="0" w:defUnhideWhenUsed="0" w:defQFormat="0" w:count="377">
     <w:lsdException w:name="Normal" w:uiPriority="0" w:qFormat="1"/>
     <w:lsdException w:name="heading 1" w:uiPriority="9" w:qFormat="1"/>
     <w:lsdException w:name="heading 2" w:semiHidden="1" w:uiPriority="9" w:unhideWhenUsed="1" w:qFormat="1"/>
@@ -9273,11 +9279,8 @@
     <w:lsdException w:name="Table 3D effects 3" w:semiHidden="1" w:unhideWhenUsed="1"/>
     <w:lsdException w:name="Table Contemporary" w:semiHidden="1" w:unhideWhenUsed="1"/>
     <w:lsdException w:name="Table Elegant" w:semiHidden="1" w:unhideWhenUsed="1"/>
-    <w:lsdException w:name="Table Professional" w:semiHidden="1" w:unhideWhenUsed="1"/>
     <w:lsdException w:name="Table Subtle 1" w:semiHidden="1" w:unhideWhenUsed="1"/>
     <w:lsdException w:name="Table Subtle 2" w:semiHidden="1" w:unhideWhenUsed="1"/>
-    <w:lsdException w:name="Table Web 1" w:semiHidden="1" w:unhideWhenUsed="1"/>
-    <w:lsdException w:name="Table Web 2" w:semiHidden="1" w:unhideWhenUsed="1"/>
     <w:lsdException w:name="Table Web 3" w:semiHidden="1" w:unhideWhenUsed="1"/>
     <w:lsdException w:name="Balloon Text" w:semiHidden="1" w:unhideWhenUsed="1"/>
     <w:lsdException w:name="Table Grid" w:uiPriority="59"/>
@@ -9497,6 +9500,12 @@
     <w:lsdException w:name="List Table 5 Dark Accent 6" w:uiPriority="50"/>
     <w:lsdException w:name="List Table 6 Colorful Accent 6" w:uiPriority="51"/>
     <w:lsdException w:name="List Table 7 Colorful Accent 6" w:uiPriority="52"/>
+    <w:lsdException w:name="Mention" w:semiHidden="1" w:unhideWhenUsed="1"/>
+    <w:lsdException w:name="Smart Hyperlink" w:semiHidden="1" w:unhideWhenUsed="1"/>
+    <w:lsdException w:name="Hashtag" w:semiHidden="1" w:unhideWhenUsed="1"/>
+    <w:lsdException w:name="Unresolved Mention" w:semiHidden="1" w:unhideWhenUsed="1"/>
+    <w:lsdException w:name="Smart Link" w:semiHidden="1" w:unhideWhenUsed="1"/>
+    <w:lsdException w:name="Smart Link Error" w:semiHidden="1" w:unhideWhenUsed="1"/>
   </w:latentStyles>
   <w:style w:type="paragraph" w:default="1" w:styleId="Normal">
     <w:name w:val="Normal"/>

</xml_diff>